<commit_message>
[UPDATE] File Template NR 1 => 06 Juni 2024
</commit_message>
<xml_diff>
--- a/storage/template/DokumenNota1/Pengajuan/Nota Pengajuan.docx
+++ b/storage/template/DokumenNota1/Pengajuan/Nota Pengajuan.docx
@@ -116,7 +116,6 @@
           <w:szCs w:val="24"/>
         </w:rPr>
       </w:pPr>
-      <w:proofErr w:type="gramStart"/>
       <w:r>
         <w:rPr>
           <w:rFonts w:ascii="Arial" w:hAnsi="Arial" w:cs="Arial"/>
@@ -127,25 +126,7 @@
         </w:rPr>
         <w:t>${</w:t>
       </w:r>
-      <w:r>
-        <w:rPr>
-          <w:rFonts w:ascii="Times New Roman" w:hAnsi="Times New Roman" w:cs="Times New Roman"/>
-          <w:b/>
-          <w:bCs/>
-        </w:rPr>
-        <w:t xml:space="preserve"> </w:t>
-      </w:r>
       <w:proofErr w:type="spellStart"/>
-      <w:r>
-        <w:rPr>
-          <w:rFonts w:ascii="Times New Roman" w:hAnsi="Times New Roman" w:cs="Times New Roman"/>
-          <w:b/>
-          <w:bCs/>
-        </w:rPr>
-        <w:t>KategoriProyek</w:t>
-      </w:r>
-      <w:proofErr w:type="spellEnd"/>
-      <w:proofErr w:type="gramEnd"/>
       <w:r>
         <w:rPr>
           <w:rFonts w:ascii="Arial" w:hAnsi="Arial" w:cs="Arial"/>
@@ -154,7 +135,18 @@
           <w:sz w:val="24"/>
           <w:szCs w:val="24"/>
         </w:rPr>
-        <w:t xml:space="preserve"> }</w:t>
+        <w:t>KategoriProyek</w:t>
+      </w:r>
+      <w:proofErr w:type="spellEnd"/>
+      <w:r>
+        <w:rPr>
+          <w:rFonts w:ascii="Arial" w:hAnsi="Arial" w:cs="Arial"/>
+          <w:b/>
+          <w:bCs/>
+          <w:sz w:val="24"/>
+          <w:szCs w:val="24"/>
+        </w:rPr>
+        <w:t>}</w:t>
       </w:r>
     </w:p>
     <w:tbl>

</xml_diff>